<commit_message>
MEPD v6 in progress
</commit_message>
<xml_diff>
--- a/MEPD/mepd_metzdorff_v5_PFC.docx
+++ b/MEPD/mepd_metzdorff_v5_PFC.docx
@@ -8,67 +8,178 @@
       </w:r>
     </w:p>
     <w:p>
-      <w:r>
+      <w:pPr>
+        <w:rPr>
+          <w:color w:val="E7E6E6" w:themeColor="background2"/>
+        </w:rPr>
+      </w:pPr>
+      <w:r>
+        <w:rPr>
+          <w:color w:val="E7E6E6" w:themeColor="background2"/>
+        </w:rPr>
         <w:t>Salut !</w:t>
       </w:r>
       <w:r>
-        <w:br/>
-        <w:t xml:space="preserve">Ci-joint qqs remarques. Tu en fais ce que tu veux, j'ai rien trouvé rien </w:t>
-      </w:r>
-      <w:r>
+        <w:rPr>
+          <w:color w:val="E7E6E6" w:themeColor="background2"/>
+        </w:rPr>
+        <w:br/>
+        <w:t xml:space="preserve">Ci-joint </w:t>
+      </w:r>
+      <w:proofErr w:type="spellStart"/>
+      <w:r>
+        <w:rPr>
+          <w:color w:val="E7E6E6" w:themeColor="background2"/>
+        </w:rPr>
+        <w:t>qqs</w:t>
+      </w:r>
+      <w:proofErr w:type="spellEnd"/>
+      <w:r>
+        <w:rPr>
+          <w:color w:val="E7E6E6" w:themeColor="background2"/>
+        </w:rPr>
+        <w:t xml:space="preserve"> remarques. Tu en fais ce que tu veux, j'ai rien trouvé rien </w:t>
+      </w:r>
+      <w:r>
+        <w:rPr>
+          <w:color w:val="E7E6E6" w:themeColor="background2"/>
+        </w:rPr>
         <w:br/>
         <w:t>de grave !</w:t>
       </w:r>
       <w:r>
+        <w:rPr>
+          <w:color w:val="E7E6E6" w:themeColor="background2"/>
+        </w:rPr>
         <w:br/>
         <w:t>C'est vraiment bien !</w:t>
       </w:r>
       <w:r>
+        <w:rPr>
+          <w:color w:val="E7E6E6" w:themeColor="background2"/>
+        </w:rPr>
         <w:br/>
         <w:t>La page 8 n'est pas là, mais c'est parce qu'elle n'avait aucune remarque.</w:t>
       </w:r>
       <w:r>
-        <w:br/>
-        <w:t>Tu peux changer la dernière ref par</w:t>
-      </w:r>
-      <w:r>
+        <w:rPr>
+          <w:color w:val="E7E6E6" w:themeColor="background2"/>
+        </w:rPr>
+        <w:br/>
+        <w:t xml:space="preserve">Tu peux changer la dernière </w:t>
+      </w:r>
+      <w:proofErr w:type="spellStart"/>
+      <w:r>
+        <w:rPr>
+          <w:color w:val="E7E6E6" w:themeColor="background2"/>
+        </w:rPr>
+        <w:t>ref</w:t>
+      </w:r>
+      <w:proofErr w:type="spellEnd"/>
+      <w:r>
+        <w:rPr>
+          <w:color w:val="E7E6E6" w:themeColor="background2"/>
+        </w:rPr>
+        <w:t xml:space="preserve"> par</w:t>
+      </w:r>
+      <w:r>
+        <w:rPr>
+          <w:color w:val="E7E6E6" w:themeColor="background2"/>
+        </w:rPr>
         <w:br/>
       </w:r>
       <w:hyperlink r:id="rId5" w:tgtFrame="_blank" w:history="1">
         <w:r>
           <w:rPr>
             <w:rStyle w:val="Lienhypertexte"/>
+            <w:color w:val="E7E6E6" w:themeColor="background2"/>
           </w:rPr>
           <w:t>https://onlinelibrary.wiley.com/doi/full/10.1002/andp.201600209</w:t>
         </w:r>
       </w:hyperlink>
-      <w:r>
+      <w:proofErr w:type="gramStart"/>
+      <w:r>
+        <w:rPr>
+          <w:color w:val="E7E6E6" w:themeColor="background2"/>
+        </w:rPr>
         <w:t>,</w:t>
       </w:r>
-      <w:r>
+      <w:proofErr w:type="gramEnd"/>
+      <w:r>
+        <w:rPr>
+          <w:color w:val="E7E6E6" w:themeColor="background2"/>
+        </w:rPr>
         <w:br/>
         <w:t>qui est mieux je pense :</w:t>
       </w:r>
       <w:r>
-        <w:br/>
-        <w:t>- c'est une publi officielle LIGO-Virgo</w:t>
-      </w:r>
-      <w:r>
+        <w:rPr>
+          <w:color w:val="E7E6E6" w:themeColor="background2"/>
+        </w:rPr>
+        <w:br/>
+        <w:t xml:space="preserve">- c'est une </w:t>
+      </w:r>
+      <w:proofErr w:type="spellStart"/>
+      <w:r>
+        <w:rPr>
+          <w:color w:val="E7E6E6" w:themeColor="background2"/>
+        </w:rPr>
+        <w:t>publi</w:t>
+      </w:r>
+      <w:proofErr w:type="spellEnd"/>
+      <w:r>
+        <w:rPr>
+          <w:color w:val="E7E6E6" w:themeColor="background2"/>
+        </w:rPr>
+        <w:t xml:space="preserve"> officielle LIGO-</w:t>
+      </w:r>
+      <w:proofErr w:type="spellStart"/>
+      <w:r>
+        <w:rPr>
+          <w:color w:val="E7E6E6" w:themeColor="background2"/>
+        </w:rPr>
+        <w:t>Virgo</w:t>
+      </w:r>
+      <w:proofErr w:type="spellEnd"/>
+      <w:r>
+        <w:rPr>
+          <w:color w:val="E7E6E6" w:themeColor="background2"/>
+        </w:rPr>
         <w:br/>
         <w:t>- tu en es un des auteurs !</w:t>
       </w:r>
       <w:r>
-        <w:br/>
-        <w:t>Je pense que le spectre de h est en 1/Hz.</w:t>
-      </w:r>
-      <w:r>
-        <w:t xml:space="preserve"> </w:t>
-      </w:r>
-      <w:r>
-        <w:br/>
-        <w:t>A ce que je comprends, ce que tu traces, c'est l'amplitude |h[Omega]|.</w:t>
-      </w:r>
-      <w:r>
+        <w:rPr>
+          <w:color w:val="E7E6E6" w:themeColor="background2"/>
+        </w:rPr>
+        <w:br/>
+        <w:t xml:space="preserve">Je pense que le spectre de h est en 1/Hz. </w:t>
+      </w:r>
+      <w:r>
+        <w:rPr>
+          <w:color w:val="E7E6E6" w:themeColor="background2"/>
+        </w:rPr>
+        <w:br/>
+        <w:t>A ce que je comprends, ce que tu traces, c'est l'amplitude |</w:t>
+      </w:r>
+      <w:proofErr w:type="gramStart"/>
+      <w:r>
+        <w:rPr>
+          <w:color w:val="E7E6E6" w:themeColor="background2"/>
+        </w:rPr>
+        <w:t>h[</w:t>
+      </w:r>
+      <w:proofErr w:type="gramEnd"/>
+      <w:r>
+        <w:rPr>
+          <w:color w:val="E7E6E6" w:themeColor="background2"/>
+        </w:rPr>
+        <w:t>Omega]|.</w:t>
+      </w:r>
+      <w:r>
+        <w:rPr>
+          <w:color w:val="E7E6E6" w:themeColor="background2"/>
+        </w:rPr>
         <w:br/>
         <w:t>Tu confirmes ?</w:t>
       </w:r>
@@ -79,38 +190,133 @@
       </w:r>
     </w:p>
     <w:p>
-      <w:r>
-        <w:t>Et l'article Laser-Lune, c'est parce que c'est bcp mieux que 10-9 !</w:t>
-      </w:r>
-      <w:r>
-        <w:br/>
-        <w:t>Il faut arriver à qqs mm sur 380 000 km...</w:t>
-      </w:r>
-      <w:r>
-        <w:br/>
-        <w:t xml:space="preserve">Pas super clair dans l'article, mais qqchose comme 60 ps sur </w:t>
-      </w:r>
-      <w:r>
-        <w:br/>
-        <w:t>l'aller-retour (2,5 secondes)</w:t>
-      </w:r>
-      <w:r>
+      <w:pPr>
+        <w:rPr>
+          <w:color w:val="E7E6E6" w:themeColor="background2"/>
+        </w:rPr>
+      </w:pPr>
+      <w:r>
+        <w:rPr>
+          <w:color w:val="E7E6E6" w:themeColor="background2"/>
+        </w:rPr>
+        <w:t xml:space="preserve">Et l'article Laser-Lune, c'est parce que c'est </w:t>
+      </w:r>
+      <w:proofErr w:type="spellStart"/>
+      <w:r>
+        <w:rPr>
+          <w:color w:val="E7E6E6" w:themeColor="background2"/>
+        </w:rPr>
+        <w:t>bcp</w:t>
+      </w:r>
+      <w:proofErr w:type="spellEnd"/>
+      <w:r>
+        <w:rPr>
+          <w:color w:val="E7E6E6" w:themeColor="background2"/>
+        </w:rPr>
+        <w:t xml:space="preserve"> mieux que 10-9 !</w:t>
+      </w:r>
+      <w:r>
+        <w:rPr>
+          <w:color w:val="E7E6E6" w:themeColor="background2"/>
+        </w:rPr>
+        <w:br/>
+        <w:t xml:space="preserve">Il faut arriver à </w:t>
+      </w:r>
+      <w:proofErr w:type="spellStart"/>
+      <w:r>
+        <w:rPr>
+          <w:color w:val="E7E6E6" w:themeColor="background2"/>
+        </w:rPr>
+        <w:t>qqs</w:t>
+      </w:r>
+      <w:proofErr w:type="spellEnd"/>
+      <w:r>
+        <w:rPr>
+          <w:color w:val="E7E6E6" w:themeColor="background2"/>
+        </w:rPr>
+        <w:t xml:space="preserve"> mm sur 380 000 km...</w:t>
+      </w:r>
+      <w:r>
+        <w:rPr>
+          <w:color w:val="E7E6E6" w:themeColor="background2"/>
+        </w:rPr>
+        <w:br/>
+        <w:t xml:space="preserve">Pas super clair dans l'article, mais </w:t>
+      </w:r>
+      <w:proofErr w:type="spellStart"/>
+      <w:r>
+        <w:rPr>
+          <w:color w:val="E7E6E6" w:themeColor="background2"/>
+        </w:rPr>
+        <w:t>qqchose</w:t>
+      </w:r>
+      <w:proofErr w:type="spellEnd"/>
+      <w:r>
+        <w:rPr>
+          <w:color w:val="E7E6E6" w:themeColor="background2"/>
+        </w:rPr>
+        <w:t xml:space="preserve"> comme 60 </w:t>
+      </w:r>
+      <w:proofErr w:type="spellStart"/>
+      <w:r>
+        <w:rPr>
+          <w:color w:val="E7E6E6" w:themeColor="background2"/>
+        </w:rPr>
+        <w:t>ps</w:t>
+      </w:r>
+      <w:proofErr w:type="spellEnd"/>
+      <w:r>
+        <w:rPr>
+          <w:color w:val="E7E6E6" w:themeColor="background2"/>
+        </w:rPr>
+        <w:t xml:space="preserve"> sur </w:t>
+      </w:r>
+      <w:r>
+        <w:rPr>
+          <w:color w:val="E7E6E6" w:themeColor="background2"/>
+        </w:rPr>
+        <w:br/>
+        <w:t>l'aller-retour (2,5 secondes</w:t>
+      </w:r>
+      <w:proofErr w:type="gramStart"/>
+      <w:r>
+        <w:rPr>
+          <w:color w:val="E7E6E6" w:themeColor="background2"/>
+        </w:rPr>
+        <w:t>)</w:t>
+      </w:r>
+      <w:proofErr w:type="gramEnd"/>
+      <w:r>
+        <w:rPr>
+          <w:color w:val="E7E6E6" w:themeColor="background2"/>
+        </w:rPr>
         <w:br/>
         <w:t>donc 60 10-12/2.5 = 2.4 10-11</w:t>
       </w:r>
       <w:r>
+        <w:rPr>
+          <w:color w:val="E7E6E6" w:themeColor="background2"/>
+        </w:rPr>
         <w:br/>
         <w:t>et 2.4 10-11 * 400 10^6 = 1 cm</w:t>
       </w:r>
       <w:r>
+        <w:rPr>
+          <w:color w:val="E7E6E6" w:themeColor="background2"/>
+        </w:rPr>
         <w:br/>
         <w:t>Ça a l'air de coller !</w:t>
       </w:r>
     </w:p>
     <w:p/>
     <w:p>
-      <w:r>
-        <w:t>Remarques :</w:t>
+      <w:proofErr w:type="gramStart"/>
+      <w:r>
+        <w:t>Remarques</w:t>
+      </w:r>
+      <w:proofErr w:type="gramEnd"/>
+      <w:r>
+        <w:t> :</w:t>
       </w:r>
     </w:p>
     <w:p>
@@ -120,9 +326,21 @@
           <w:ilvl w:val="0"/>
           <w:numId w:val="1"/>
         </w:numPr>
-      </w:pPr>
-      <w:r>
-        <w:t>Figure 4 : reprendre la légende : faire une phrase pour chaque graphe a, b et c. Remplacer « Les graphes indiquent… » par « Les trois graphes indiquent ». Remplacer déplacement par déplacement équivalent.</w:t>
+        <w:rPr>
+          <w:color w:val="E7E6E6" w:themeColor="background2"/>
+        </w:rPr>
+      </w:pPr>
+      <w:r>
+        <w:rPr>
+          <w:color w:val="E7E6E6" w:themeColor="background2"/>
+        </w:rPr>
+        <w:t xml:space="preserve">Figure 4 : reprendre la légende : faire une phrase pour chaque graphe a, b et c. Remplacer « Les graphes indiquent… » par « Les trois graphes indiquent ». Remplacer </w:t>
+      </w:r>
+      <w:r>
+        <w:rPr>
+          <w:color w:val="E7E6E6" w:themeColor="background2"/>
+        </w:rPr>
+        <w:t>déplacement par déplacement équivalent.</w:t>
       </w:r>
     </w:p>
     <w:p>
@@ -132,9 +350,57 @@
           <w:ilvl w:val="0"/>
           <w:numId w:val="1"/>
         </w:numPr>
-      </w:pPr>
-      <w:r>
-        <w:t>Section 2.6 changer le titre en « Vers des mesures sous les limites quantiques ». Supprimer la partie sur le frequency dependant squeezing.</w:t>
+        <w:rPr>
+          <w:color w:val="E7E6E6" w:themeColor="background2"/>
+        </w:rPr>
+      </w:pPr>
+      <w:r>
+        <w:rPr>
+          <w:color w:val="E7E6E6" w:themeColor="background2"/>
+        </w:rPr>
+        <w:t xml:space="preserve">Section 2.6 changer le titre en « Vers des mesures sous les limites quantiques ». Supprimer la partie sur le </w:t>
+      </w:r>
+      <w:proofErr w:type="spellStart"/>
+      <w:r>
+        <w:rPr>
+          <w:color w:val="E7E6E6" w:themeColor="background2"/>
+        </w:rPr>
+        <w:t>frequency</w:t>
+      </w:r>
+      <w:proofErr w:type="spellEnd"/>
+      <w:r>
+        <w:rPr>
+          <w:color w:val="E7E6E6" w:themeColor="background2"/>
+        </w:rPr>
+        <w:t xml:space="preserve"> </w:t>
+      </w:r>
+      <w:proofErr w:type="spellStart"/>
+      <w:r>
+        <w:rPr>
+          <w:color w:val="E7E6E6" w:themeColor="background2"/>
+        </w:rPr>
+        <w:t>dependant</w:t>
+      </w:r>
+      <w:proofErr w:type="spellEnd"/>
+      <w:r>
+        <w:rPr>
+          <w:color w:val="E7E6E6" w:themeColor="background2"/>
+        </w:rPr>
+        <w:t xml:space="preserve"> </w:t>
+      </w:r>
+      <w:proofErr w:type="spellStart"/>
+      <w:r>
+        <w:rPr>
+          <w:color w:val="E7E6E6" w:themeColor="background2"/>
+        </w:rPr>
+        <w:t>squeezing</w:t>
+      </w:r>
+      <w:proofErr w:type="spellEnd"/>
+      <w:r>
+        <w:rPr>
+          <w:color w:val="E7E6E6" w:themeColor="background2"/>
+        </w:rPr>
+        <w:t>.</w:t>
       </w:r>
     </w:p>
     <w:p>
@@ -144,8 +410,14 @@
           <w:ilvl w:val="0"/>
           <w:numId w:val="1"/>
         </w:numPr>
-      </w:pPr>
-      <w:r>
+        <w:rPr>
+          <w:color w:val="E7E6E6" w:themeColor="background2"/>
+        </w:rPr>
+      </w:pPr>
+      <w:r>
+        <w:rPr>
+          <w:color w:val="E7E6E6" w:themeColor="background2"/>
+        </w:rPr>
         <w:t>Figure 2 : remplacer « non à l’amplitude » « non à son amplitude »</w:t>
       </w:r>
     </w:p>
@@ -156,15 +428,30 @@
           <w:ilvl w:val="0"/>
           <w:numId w:val="1"/>
         </w:numPr>
-      </w:pPr>
-      <w:r>
+        <w:rPr>
+          <w:color w:val="E7E6E6" w:themeColor="background2"/>
+        </w:rPr>
+      </w:pPr>
+      <w:r>
+        <w:rPr>
+          <w:color w:val="E7E6E6" w:themeColor="background2"/>
+        </w:rPr>
         <w:t xml:space="preserve">Figure 8 : remplacer Spectre de h par </w:t>
       </w:r>
       <w:r>
-        <w:t>« densité spectrale de h »</w:t>
+        <w:rPr>
+          <w:color w:val="E7E6E6" w:themeColor="background2"/>
+        </w:rPr>
+        <w:t>« densité spectrale de h </w:t>
       </w:r>
       <w:bookmarkStart w:id="0" w:name="_GoBack"/>
       <w:bookmarkEnd w:id="0"/>
+      <w:r>
+        <w:rPr>
+          <w:color w:val="E7E6E6" w:themeColor="background2"/>
+        </w:rPr>
+        <w:t>»</w:t>
+      </w:r>
     </w:p>
     <w:sectPr>
       <w:pgSz w:w="11906" w:h="16838"/>

</xml_diff>